<commit_message>
made changes on the concept paper
</commit_message>
<xml_diff>
--- a/conceptpaper.docx
+++ b/conceptpaper.docx
@@ -1621,8 +1621,10 @@
             </w14:solidFill>
           </w14:textFill>
         </w:rPr>
-        <w:t>he casualities table has 15 columns and the vehicles table has 22 columns. Both the vehicles and casualities table contain the Accident_index that references to the primary dataset(Accidents)</w:t>
-      </w:r>
+        <w:t xml:space="preserve">he casualities table has 15 columns and the vehicles table has 22 columns. Both the vehicles and casualities table contain the Accident_index that references to the primary dataset(Accidents). </w:t>
+      </w:r>
+      <w:bookmarkStart w:id="0" w:name="_GoBack"/>
+      <w:bookmarkEnd w:id="0"/>
     </w:p>
     <w:p>
       <w:pPr>
@@ -1827,8 +1829,6 @@
           </wp:inline>
         </w:drawing>
       </w:r>
-      <w:bookmarkStart w:id="0" w:name="_GoBack"/>
-      <w:bookmarkEnd w:id="0"/>
     </w:p>
     <w:p>
       <w:pPr>

</xml_diff>